<commit_message>
actualiza doc sobre testing
</commit_message>
<xml_diff>
--- a/src/main/resources/Propuestas_Ejercicio_1.docx
+++ b/src/main/resources/Propuestas_Ejercicio_1.docx
@@ -974,7 +974,6 @@
         <w:t>"</w:t>
       </w:r>
       <w:proofErr w:type="spellStart"/>
-      <w:proofErr w:type="gramStart"/>
       <w:r>
         <w:rPr>
           <w:rFonts w:ascii="Courier New" w:eastAsia="Courier New" w:hAnsi="Courier New" w:cs="Courier New"/>
@@ -986,7 +985,6 @@
         <w:t>contrycode</w:t>
       </w:r>
       <w:proofErr w:type="spellEnd"/>
-      <w:proofErr w:type="gramEnd"/>
       <w:r>
         <w:rPr>
           <w:rFonts w:ascii="Courier New" w:eastAsia="Courier New" w:hAnsi="Courier New" w:cs="Courier New"/>
@@ -2694,10 +2692,10 @@
           <w:lang w:val="es-CL"/>
         </w:rPr>
         <w:drawing>
-          <wp:inline distT="0" distB="0" distL="0" distR="0" wp14:anchorId="36880ABA" wp14:editId="5FD2CF2C">
-            <wp:extent cx="5131709" cy="3491865"/>
-            <wp:effectExtent l="0" t="0" r="0" b="0"/>
-            <wp:docPr id="7" name="Imagen 7"/>
+          <wp:inline distT="0" distB="0" distL="0" distR="0" wp14:anchorId="0B30B2BE" wp14:editId="2DF253CF">
+            <wp:extent cx="6201572" cy="2305050"/>
+            <wp:effectExtent l="0" t="0" r="8890" b="0"/>
+            <wp:docPr id="8" name="Imagen 8"/>
             <wp:cNvGraphicFramePr>
               <a:graphicFrameLocks xmlns:a="http://schemas.openxmlformats.org/drawingml/2006/main" noChangeAspect="1"/>
             </wp:cNvGraphicFramePr>
@@ -2717,7 +2715,7 @@
                   <pic:spPr>
                     <a:xfrm>
                       <a:off x="0" y="0"/>
-                      <a:ext cx="5135628" cy="3494532"/>
+                      <a:ext cx="6212774" cy="2309214"/>
                     </a:xfrm>
                     <a:prstGeom prst="rect">
                       <a:avLst/>

</xml_diff>